<commit_message>
East Idaho travel updated
</commit_message>
<xml_diff>
--- a/LOGISTICS/IDEX AMERICAN ARTIFACTS (wt).docx
+++ b/LOGISTICS/IDEX AMERICAN ARTIFACTS (wt).docx
@@ -297,7 +297,15 @@
         </w:tabs>
       </w:pPr>
       <w:r>
-        <w:t>Mormon pioneers settling through the Cache Valley north of Salt Lake/Logan believed they were still in Utah until an 1872 border survey revealed this town is actually the oldest settlement in Idaho</w:t>
+        <w:t xml:space="preserve">Mormon pioneers settling through the Cache Valley north of Salt Lake/Logan believed they were still in Utah until an 1872 border survey revealed this town is </w:t>
+      </w:r>
+      <w:proofErr w:type="gramStart"/>
+      <w:r>
+        <w:t>actually the</w:t>
+      </w:r>
+      <w:proofErr w:type="gramEnd"/>
+      <w:r>
+        <w:t xml:space="preserve"> oldest settlement in Idaho</w:t>
       </w:r>
     </w:p>
     <w:p>
@@ -993,6 +1001,9 @@
       <w:r>
         <w:t>BOISE – CAPITOL BUILDING / MONUMENTS – ANDY LAWLESS</w:t>
       </w:r>
+      <w:r>
+        <w:t xml:space="preserve"> – OCTOBER </w:t>
+      </w:r>
     </w:p>
     <w:p>
       <w:pPr>
@@ -1008,7 +1019,13 @@
         </w:tabs>
       </w:pPr>
       <w:r>
-        <w:t>GARDEN VALLEY – OSTNER TREE / MONUMENT MARKER – TROY SHREVE</w:t>
+        <w:t>CROUCH</w:t>
+      </w:r>
+      <w:r>
+        <w:t xml:space="preserve"> – OSTNER TREE / MONUMENT – TROY SHREVE</w:t>
+      </w:r>
+      <w:r>
+        <w:t xml:space="preserve"> – AUGUST 7</w:t>
       </w:r>
     </w:p>
     <w:p>
@@ -1025,7 +1042,22 @@
         </w:tabs>
       </w:pPr>
       <w:r>
-        <w:t>FILER – JENNINGS BRYAN POEM / TWIN FALLS MUSEUM – AARON KUNZ</w:t>
+        <w:t>FILER –</w:t>
+      </w:r>
+      <w:r>
+        <w:t xml:space="preserve"> </w:t>
+      </w:r>
+      <w:r>
+        <w:t xml:space="preserve">BRYAN POEM / </w:t>
+      </w:r>
+      <w:r>
+        <w:t xml:space="preserve">TWIN FALLS </w:t>
+      </w:r>
+      <w:r>
+        <w:t>MUSEUM – AARON KUNZ</w:t>
+      </w:r>
+      <w:r>
+        <w:t xml:space="preserve"> – SEPTEMBER 9</w:t>
       </w:r>
     </w:p>
     <w:p>
@@ -1070,7 +1102,7 @@
                     </pic:cNvPicPr>
                   </pic:nvPicPr>
                   <pic:blipFill>
-                    <a:blip r:embed="rId5">
+                    <a:blip r:embed="rId7">
                       <a:extLst>
                         <a:ext uri="{28A0092B-C50C-407E-A947-70E740481C1C}">
                           <a14:useLocalDpi xmlns:a14="http://schemas.microsoft.com/office/drawing/2010/main" val="0"/>
@@ -1121,6 +1153,9 @@
       <w:r>
         <w:t xml:space="preserve"> – JON FOSSELMAN</w:t>
       </w:r>
+      <w:r>
+        <w:t xml:space="preserve"> – SEPTEMBER 22-24</w:t>
+      </w:r>
     </w:p>
     <w:p>
       <w:pPr>
@@ -1236,7 +1271,7 @@
                     </pic:cNvPicPr>
                   </pic:nvPicPr>
                   <pic:blipFill>
-                    <a:blip r:embed="rId6">
+                    <a:blip r:embed="rId8">
                       <a:extLst>
                         <a:ext uri="{28A0092B-C50C-407E-A947-70E740481C1C}">
                           <a14:useLocalDpi xmlns:a14="http://schemas.microsoft.com/office/drawing/2010/main" val="0"/>
@@ -1287,6 +1322,9 @@
       <w:r>
         <w:t xml:space="preserve"> – MORGAN MCCOLLUM</w:t>
       </w:r>
+      <w:r>
+        <w:t xml:space="preserve"> – AUGUST 26-29</w:t>
+      </w:r>
     </w:p>
     <w:p>
       <w:pPr>
@@ -1328,7 +1366,13 @@
         <w:t xml:space="preserve"> TELEVISION </w:t>
       </w:r>
       <w:r>
-        <w:t xml:space="preserve">TUBE / </w:t>
+        <w:t>TUBE</w:t>
+      </w:r>
+      <w:r>
+        <w:t>S</w:t>
+      </w:r>
+      <w:r>
+        <w:t xml:space="preserve"> / </w:t>
       </w:r>
       <w:r>
         <w:t>FARNSWORTH TV AND PIONEER MUSEUM</w:t>
@@ -1957,7 +2001,10 @@
               </w:tabs>
             </w:pPr>
             <w:r>
-              <w:t>194X</w:t>
+              <w:t>194</w:t>
+            </w:r>
+            <w:r>
+              <w:t>-</w:t>
             </w:r>
           </w:p>
         </w:tc>
@@ -2304,20 +2351,26 @@
                 <w:tab w:val="right" w:pos="9360"/>
               </w:tabs>
             </w:pPr>
-          </w:p>
-        </w:tc>
-        <w:tc>
-          <w:tcPr>
-            <w:tcW w:w="4675" w:type="dxa"/>
-          </w:tcPr>
-          <w:p>
-            <w:pPr>
-              <w:tabs>
-                <w:tab w:val="left" w:pos="0"/>
-                <w:tab w:val="center" w:pos="4680"/>
-                <w:tab w:val="right" w:pos="9360"/>
-              </w:tabs>
-            </w:pPr>
+            <w:r>
+              <w:t>1976</w:t>
+            </w:r>
+          </w:p>
+        </w:tc>
+        <w:tc>
+          <w:tcPr>
+            <w:tcW w:w="4675" w:type="dxa"/>
+          </w:tcPr>
+          <w:p>
+            <w:pPr>
+              <w:tabs>
+                <w:tab w:val="left" w:pos="0"/>
+                <w:tab w:val="center" w:pos="4680"/>
+                <w:tab w:val="right" w:pos="9360"/>
+              </w:tabs>
+            </w:pPr>
+            <w:r>
+              <w:t>American bicentennial</w:t>
+            </w:r>
           </w:p>
         </w:tc>
       </w:tr>
@@ -2334,20 +2387,26 @@
                 <w:tab w:val="right" w:pos="9360"/>
               </w:tabs>
             </w:pPr>
-          </w:p>
-        </w:tc>
-        <w:tc>
-          <w:tcPr>
-            <w:tcW w:w="4675" w:type="dxa"/>
-          </w:tcPr>
-          <w:p>
-            <w:pPr>
-              <w:tabs>
-                <w:tab w:val="left" w:pos="0"/>
-                <w:tab w:val="center" w:pos="4680"/>
-                <w:tab w:val="right" w:pos="9360"/>
-              </w:tabs>
-            </w:pPr>
+            <w:r>
+              <w:t>1976</w:t>
+            </w:r>
+          </w:p>
+        </w:tc>
+        <w:tc>
+          <w:tcPr>
+            <w:tcW w:w="4675" w:type="dxa"/>
+          </w:tcPr>
+          <w:p>
+            <w:pPr>
+              <w:tabs>
+                <w:tab w:val="left" w:pos="0"/>
+                <w:tab w:val="center" w:pos="4680"/>
+                <w:tab w:val="right" w:pos="9360"/>
+              </w:tabs>
+            </w:pPr>
+            <w:r>
+              <w:t>Ostner tree marker</w:t>
+            </w:r>
           </w:p>
         </w:tc>
       </w:tr>
@@ -2364,20 +2423,26 @@
                 <w:tab w:val="right" w:pos="9360"/>
               </w:tabs>
             </w:pPr>
-          </w:p>
-        </w:tc>
-        <w:tc>
-          <w:tcPr>
-            <w:tcW w:w="4675" w:type="dxa"/>
-          </w:tcPr>
-          <w:p>
-            <w:pPr>
-              <w:tabs>
-                <w:tab w:val="left" w:pos="0"/>
-                <w:tab w:val="center" w:pos="4680"/>
-                <w:tab w:val="right" w:pos="9360"/>
-              </w:tabs>
-            </w:pPr>
+            <w:r>
+              <w:t>1976</w:t>
+            </w:r>
+          </w:p>
+        </w:tc>
+        <w:tc>
+          <w:tcPr>
+            <w:tcW w:w="4675" w:type="dxa"/>
+          </w:tcPr>
+          <w:p>
+            <w:pPr>
+              <w:tabs>
+                <w:tab w:val="left" w:pos="0"/>
+                <w:tab w:val="center" w:pos="4680"/>
+                <w:tab w:val="right" w:pos="9360"/>
+              </w:tabs>
+            </w:pPr>
+            <w:r>
+              <w:t>Pocatello Liberty Bell</w:t>
+            </w:r>
           </w:p>
         </w:tc>
       </w:tr>
@@ -2411,6 +2476,276 @@
           </w:p>
         </w:tc>
       </w:tr>
+      <w:tr>
+        <w:tc>
+          <w:tcPr>
+            <w:tcW w:w="4675" w:type="dxa"/>
+          </w:tcPr>
+          <w:p>
+            <w:pPr>
+              <w:tabs>
+                <w:tab w:val="left" w:pos="0"/>
+                <w:tab w:val="center" w:pos="4680"/>
+                <w:tab w:val="right" w:pos="9360"/>
+              </w:tabs>
+            </w:pPr>
+          </w:p>
+        </w:tc>
+        <w:tc>
+          <w:tcPr>
+            <w:tcW w:w="4675" w:type="dxa"/>
+          </w:tcPr>
+          <w:p>
+            <w:pPr>
+              <w:tabs>
+                <w:tab w:val="left" w:pos="0"/>
+                <w:tab w:val="center" w:pos="4680"/>
+                <w:tab w:val="right" w:pos="9360"/>
+              </w:tabs>
+            </w:pPr>
+          </w:p>
+        </w:tc>
+      </w:tr>
+      <w:tr>
+        <w:tc>
+          <w:tcPr>
+            <w:tcW w:w="4675" w:type="dxa"/>
+          </w:tcPr>
+          <w:p>
+            <w:pPr>
+              <w:tabs>
+                <w:tab w:val="left" w:pos="0"/>
+                <w:tab w:val="center" w:pos="4680"/>
+                <w:tab w:val="right" w:pos="9360"/>
+              </w:tabs>
+            </w:pPr>
+          </w:p>
+        </w:tc>
+        <w:tc>
+          <w:tcPr>
+            <w:tcW w:w="4675" w:type="dxa"/>
+          </w:tcPr>
+          <w:p>
+            <w:pPr>
+              <w:tabs>
+                <w:tab w:val="left" w:pos="0"/>
+                <w:tab w:val="center" w:pos="4680"/>
+                <w:tab w:val="right" w:pos="9360"/>
+              </w:tabs>
+            </w:pPr>
+          </w:p>
+        </w:tc>
+      </w:tr>
+      <w:tr>
+        <w:tc>
+          <w:tcPr>
+            <w:tcW w:w="4675" w:type="dxa"/>
+          </w:tcPr>
+          <w:p>
+            <w:pPr>
+              <w:tabs>
+                <w:tab w:val="left" w:pos="0"/>
+                <w:tab w:val="center" w:pos="4680"/>
+                <w:tab w:val="right" w:pos="9360"/>
+              </w:tabs>
+            </w:pPr>
+          </w:p>
+        </w:tc>
+        <w:tc>
+          <w:tcPr>
+            <w:tcW w:w="4675" w:type="dxa"/>
+          </w:tcPr>
+          <w:p>
+            <w:pPr>
+              <w:tabs>
+                <w:tab w:val="left" w:pos="0"/>
+                <w:tab w:val="center" w:pos="4680"/>
+                <w:tab w:val="right" w:pos="9360"/>
+              </w:tabs>
+            </w:pPr>
+          </w:p>
+        </w:tc>
+      </w:tr>
+      <w:tr>
+        <w:tc>
+          <w:tcPr>
+            <w:tcW w:w="4675" w:type="dxa"/>
+          </w:tcPr>
+          <w:p>
+            <w:pPr>
+              <w:tabs>
+                <w:tab w:val="left" w:pos="0"/>
+                <w:tab w:val="center" w:pos="4680"/>
+                <w:tab w:val="right" w:pos="9360"/>
+              </w:tabs>
+            </w:pPr>
+          </w:p>
+        </w:tc>
+        <w:tc>
+          <w:tcPr>
+            <w:tcW w:w="4675" w:type="dxa"/>
+          </w:tcPr>
+          <w:p>
+            <w:pPr>
+              <w:tabs>
+                <w:tab w:val="left" w:pos="0"/>
+                <w:tab w:val="center" w:pos="4680"/>
+                <w:tab w:val="right" w:pos="9360"/>
+              </w:tabs>
+            </w:pPr>
+          </w:p>
+        </w:tc>
+      </w:tr>
+      <w:tr>
+        <w:tc>
+          <w:tcPr>
+            <w:tcW w:w="4675" w:type="dxa"/>
+          </w:tcPr>
+          <w:p>
+            <w:pPr>
+              <w:tabs>
+                <w:tab w:val="left" w:pos="0"/>
+                <w:tab w:val="center" w:pos="4680"/>
+                <w:tab w:val="right" w:pos="9360"/>
+              </w:tabs>
+            </w:pPr>
+          </w:p>
+        </w:tc>
+        <w:tc>
+          <w:tcPr>
+            <w:tcW w:w="4675" w:type="dxa"/>
+          </w:tcPr>
+          <w:p>
+            <w:pPr>
+              <w:tabs>
+                <w:tab w:val="left" w:pos="0"/>
+                <w:tab w:val="center" w:pos="4680"/>
+                <w:tab w:val="right" w:pos="9360"/>
+              </w:tabs>
+            </w:pPr>
+          </w:p>
+        </w:tc>
+      </w:tr>
+      <w:tr>
+        <w:tc>
+          <w:tcPr>
+            <w:tcW w:w="4675" w:type="dxa"/>
+          </w:tcPr>
+          <w:p>
+            <w:pPr>
+              <w:tabs>
+                <w:tab w:val="left" w:pos="0"/>
+                <w:tab w:val="center" w:pos="4680"/>
+                <w:tab w:val="right" w:pos="9360"/>
+              </w:tabs>
+            </w:pPr>
+          </w:p>
+        </w:tc>
+        <w:tc>
+          <w:tcPr>
+            <w:tcW w:w="4675" w:type="dxa"/>
+          </w:tcPr>
+          <w:p>
+            <w:pPr>
+              <w:tabs>
+                <w:tab w:val="left" w:pos="0"/>
+                <w:tab w:val="center" w:pos="4680"/>
+                <w:tab w:val="right" w:pos="9360"/>
+              </w:tabs>
+            </w:pPr>
+          </w:p>
+        </w:tc>
+      </w:tr>
+      <w:tr>
+        <w:tc>
+          <w:tcPr>
+            <w:tcW w:w="4675" w:type="dxa"/>
+          </w:tcPr>
+          <w:p>
+            <w:pPr>
+              <w:tabs>
+                <w:tab w:val="left" w:pos="0"/>
+                <w:tab w:val="center" w:pos="4680"/>
+                <w:tab w:val="right" w:pos="9360"/>
+              </w:tabs>
+            </w:pPr>
+          </w:p>
+        </w:tc>
+        <w:tc>
+          <w:tcPr>
+            <w:tcW w:w="4675" w:type="dxa"/>
+          </w:tcPr>
+          <w:p>
+            <w:pPr>
+              <w:tabs>
+                <w:tab w:val="left" w:pos="0"/>
+                <w:tab w:val="center" w:pos="4680"/>
+                <w:tab w:val="right" w:pos="9360"/>
+              </w:tabs>
+            </w:pPr>
+          </w:p>
+        </w:tc>
+      </w:tr>
+      <w:tr>
+        <w:tc>
+          <w:tcPr>
+            <w:tcW w:w="4675" w:type="dxa"/>
+          </w:tcPr>
+          <w:p>
+            <w:pPr>
+              <w:tabs>
+                <w:tab w:val="left" w:pos="0"/>
+                <w:tab w:val="center" w:pos="4680"/>
+                <w:tab w:val="right" w:pos="9360"/>
+              </w:tabs>
+            </w:pPr>
+          </w:p>
+        </w:tc>
+        <w:tc>
+          <w:tcPr>
+            <w:tcW w:w="4675" w:type="dxa"/>
+          </w:tcPr>
+          <w:p>
+            <w:pPr>
+              <w:tabs>
+                <w:tab w:val="left" w:pos="0"/>
+                <w:tab w:val="center" w:pos="4680"/>
+                <w:tab w:val="right" w:pos="9360"/>
+              </w:tabs>
+            </w:pPr>
+          </w:p>
+        </w:tc>
+      </w:tr>
+      <w:tr>
+        <w:tc>
+          <w:tcPr>
+            <w:tcW w:w="4675" w:type="dxa"/>
+          </w:tcPr>
+          <w:p>
+            <w:pPr>
+              <w:tabs>
+                <w:tab w:val="left" w:pos="0"/>
+                <w:tab w:val="center" w:pos="4680"/>
+                <w:tab w:val="right" w:pos="9360"/>
+              </w:tabs>
+            </w:pPr>
+          </w:p>
+        </w:tc>
+        <w:tc>
+          <w:tcPr>
+            <w:tcW w:w="4675" w:type="dxa"/>
+          </w:tcPr>
+          <w:p>
+            <w:pPr>
+              <w:tabs>
+                <w:tab w:val="left" w:pos="0"/>
+                <w:tab w:val="center" w:pos="4680"/>
+                <w:tab w:val="right" w:pos="9360"/>
+              </w:tabs>
+            </w:pPr>
+          </w:p>
+        </w:tc>
+      </w:tr>
     </w:tbl>
     <w:p>
       <w:pPr>
@@ -2421,20 +2756,16 @@
         </w:tabs>
       </w:pPr>
       <w:r>
-        <w:br w:type="page"/>
-      </w:r>
-    </w:p>
-    <w:p>
-      <w:pPr>
-        <w:tabs>
-          <w:tab w:val="left" w:pos="0"/>
-          <w:tab w:val="center" w:pos="4680"/>
-          <w:tab w:val="right" w:pos="9360"/>
-        </w:tabs>
-      </w:pPr>
-      <w:r>
         <w:lastRenderedPageBreak/>
-        <w:t>“OUR AMERICAN ARTIFACTS” (wt)</w:t>
+        <w:t>“OUR AMERICAN ARTIFACTS” (</w:t>
+      </w:r>
+      <w:proofErr w:type="spellStart"/>
+      <w:r>
+        <w:t>wt</w:t>
+      </w:r>
+      <w:proofErr w:type="spellEnd"/>
+      <w:r>
+        <w:t>)</w:t>
       </w:r>
       <w:r>
         <w:tab/>
@@ -3106,7 +3437,15 @@
       </w:pPr>
       <w:r>
         <w:lastRenderedPageBreak/>
-        <w:t>“OUR AMERICAN ARTIFACTS” (wt)</w:t>
+        <w:t>“OUR AMERICAN ARTIFACTS” (</w:t>
+      </w:r>
+      <w:proofErr w:type="spellStart"/>
+      <w:r>
+        <w:t>wt</w:t>
+      </w:r>
+      <w:proofErr w:type="spellEnd"/>
+      <w:r>
+        <w:t>)</w:t>
       </w:r>
       <w:r>
         <w:tab/>
@@ -3773,7 +4112,15 @@
       </w:pPr>
       <w:r>
         <w:lastRenderedPageBreak/>
-        <w:t>“OUR AMERICAN ARTIFACTS” (wt)</w:t>
+        <w:t>“OUR AMERICAN ARTIFACTS” (</w:t>
+      </w:r>
+      <w:proofErr w:type="spellStart"/>
+      <w:r>
+        <w:t>wt</w:t>
+      </w:r>
+      <w:proofErr w:type="spellEnd"/>
+      <w:r>
+        <w:t>)</w:t>
       </w:r>
       <w:r>
         <w:tab/>
@@ -4037,6 +4384,9 @@
         <w:t>BOISE TO OROFINO</w:t>
       </w:r>
       <w:r>
+        <w:t xml:space="preserve"> – 5 HOURS</w:t>
+      </w:r>
+      <w:r>
         <w:tab/>
       </w:r>
       <w:r>
@@ -4162,6 +4512,9 @@
         <w:t>OROFINO TO PIERCE</w:t>
       </w:r>
       <w:r>
+        <w:t xml:space="preserve"> – 1 HOUR</w:t>
+      </w:r>
+      <w:r>
         <w:tab/>
       </w:r>
       <w:r>
@@ -4248,6 +4601,9 @@
         <w:t>OROFINO TO BOISE</w:t>
       </w:r>
       <w:r>
+        <w:t xml:space="preserve"> – 5 HOURS</w:t>
+      </w:r>
+      <w:r>
         <w:tab/>
       </w:r>
       <w:r>
@@ -4273,8 +4629,11 @@
         </w:tabs>
       </w:pPr>
       <w:r>
-        <w:tab/>
-        <w:t>Any final B-roll</w:t>
+        <w:t>11:00 AM</w:t>
+      </w:r>
+      <w:r>
+        <w:tab/>
+        <w:t>Hotel check-out time</w:t>
       </w:r>
     </w:p>
     <w:p>
@@ -4289,11 +4648,8 @@
         </w:tabs>
       </w:pPr>
       <w:r>
-        <w:t>11:00 AM</w:t>
-      </w:r>
-      <w:r>
-        <w:tab/>
-        <w:t>Hotel check-out time</w:t>
+        <w:tab/>
+        <w:t>Opportunity for B-roll</w:t>
       </w:r>
     </w:p>
     <w:p>
@@ -4338,6 +4694,182 @@
       <w:r>
         <w:t>d</w:t>
       </w:r>
+    </w:p>
+    <w:p>
+      <w:pPr>
+        <w:pBdr>
+          <w:top w:val="single" w:sz="6" w:space="1" w:color="auto"/>
+          <w:bottom w:val="single" w:sz="6" w:space="1" w:color="auto"/>
+        </w:pBdr>
+        <w:tabs>
+          <w:tab w:val="left" w:pos="0"/>
+          <w:tab w:val="center" w:pos="4680"/>
+          <w:tab w:val="right" w:pos="9360"/>
+        </w:tabs>
+      </w:pPr>
+    </w:p>
+    <w:p>
+      <w:pPr>
+        <w:pBdr>
+          <w:top w:val="single" w:sz="6" w:space="1" w:color="auto"/>
+          <w:bottom w:val="single" w:sz="6" w:space="1" w:color="auto"/>
+        </w:pBdr>
+        <w:tabs>
+          <w:tab w:val="left" w:pos="0"/>
+          <w:tab w:val="center" w:pos="4680"/>
+          <w:tab w:val="right" w:pos="9360"/>
+        </w:tabs>
+      </w:pPr>
+    </w:p>
+    <w:p>
+      <w:pPr>
+        <w:pBdr>
+          <w:top w:val="single" w:sz="6" w:space="1" w:color="auto"/>
+          <w:bottom w:val="single" w:sz="6" w:space="1" w:color="auto"/>
+        </w:pBdr>
+        <w:tabs>
+          <w:tab w:val="left" w:pos="0"/>
+          <w:tab w:val="center" w:pos="4680"/>
+          <w:tab w:val="right" w:pos="9360"/>
+        </w:tabs>
+      </w:pPr>
+    </w:p>
+    <w:p>
+      <w:pPr>
+        <w:pBdr>
+          <w:top w:val="single" w:sz="6" w:space="1" w:color="auto"/>
+          <w:bottom w:val="single" w:sz="6" w:space="1" w:color="auto"/>
+        </w:pBdr>
+        <w:tabs>
+          <w:tab w:val="left" w:pos="0"/>
+          <w:tab w:val="center" w:pos="4680"/>
+          <w:tab w:val="right" w:pos="9360"/>
+        </w:tabs>
+      </w:pPr>
+    </w:p>
+    <w:p>
+      <w:pPr>
+        <w:pBdr>
+          <w:top w:val="single" w:sz="6" w:space="1" w:color="auto"/>
+          <w:bottom w:val="single" w:sz="6" w:space="1" w:color="auto"/>
+        </w:pBdr>
+        <w:tabs>
+          <w:tab w:val="left" w:pos="0"/>
+          <w:tab w:val="center" w:pos="4680"/>
+          <w:tab w:val="right" w:pos="9360"/>
+        </w:tabs>
+      </w:pPr>
+    </w:p>
+    <w:p>
+      <w:pPr>
+        <w:pBdr>
+          <w:top w:val="single" w:sz="6" w:space="1" w:color="auto"/>
+          <w:bottom w:val="single" w:sz="6" w:space="1" w:color="auto"/>
+        </w:pBdr>
+        <w:tabs>
+          <w:tab w:val="left" w:pos="0"/>
+          <w:tab w:val="center" w:pos="4680"/>
+          <w:tab w:val="right" w:pos="9360"/>
+        </w:tabs>
+      </w:pPr>
+    </w:p>
+    <w:p>
+      <w:pPr>
+        <w:pBdr>
+          <w:top w:val="single" w:sz="6" w:space="1" w:color="auto"/>
+          <w:bottom w:val="single" w:sz="6" w:space="1" w:color="auto"/>
+        </w:pBdr>
+        <w:tabs>
+          <w:tab w:val="left" w:pos="0"/>
+          <w:tab w:val="center" w:pos="4680"/>
+          <w:tab w:val="right" w:pos="9360"/>
+        </w:tabs>
+      </w:pPr>
+    </w:p>
+    <w:p>
+      <w:pPr>
+        <w:pBdr>
+          <w:top w:val="single" w:sz="6" w:space="1" w:color="auto"/>
+          <w:bottom w:val="single" w:sz="6" w:space="1" w:color="auto"/>
+        </w:pBdr>
+        <w:tabs>
+          <w:tab w:val="left" w:pos="0"/>
+          <w:tab w:val="center" w:pos="4680"/>
+          <w:tab w:val="right" w:pos="9360"/>
+        </w:tabs>
+      </w:pPr>
+    </w:p>
+    <w:p>
+      <w:pPr>
+        <w:pBdr>
+          <w:bottom w:val="single" w:sz="6" w:space="1" w:color="auto"/>
+        </w:pBdr>
+        <w:tabs>
+          <w:tab w:val="left" w:pos="0"/>
+          <w:tab w:val="center" w:pos="4680"/>
+          <w:tab w:val="right" w:pos="9360"/>
+        </w:tabs>
+      </w:pPr>
+    </w:p>
+    <w:p>
+      <w:pPr>
+        <w:pBdr>
+          <w:bottom w:val="single" w:sz="6" w:space="1" w:color="auto"/>
+        </w:pBdr>
+        <w:tabs>
+          <w:tab w:val="left" w:pos="0"/>
+          <w:tab w:val="center" w:pos="4680"/>
+          <w:tab w:val="right" w:pos="9360"/>
+        </w:tabs>
+      </w:pPr>
+    </w:p>
+    <w:p>
+      <w:pPr>
+        <w:pBdr>
+          <w:bottom w:val="single" w:sz="6" w:space="1" w:color="auto"/>
+        </w:pBdr>
+        <w:tabs>
+          <w:tab w:val="left" w:pos="0"/>
+          <w:tab w:val="center" w:pos="4680"/>
+          <w:tab w:val="right" w:pos="9360"/>
+        </w:tabs>
+      </w:pPr>
+    </w:p>
+    <w:p>
+      <w:pPr>
+        <w:pBdr>
+          <w:bottom w:val="single" w:sz="6" w:space="1" w:color="auto"/>
+        </w:pBdr>
+        <w:tabs>
+          <w:tab w:val="left" w:pos="0"/>
+          <w:tab w:val="center" w:pos="4680"/>
+          <w:tab w:val="right" w:pos="9360"/>
+        </w:tabs>
+      </w:pPr>
+    </w:p>
+    <w:p>
+      <w:pPr>
+        <w:pBdr>
+          <w:bottom w:val="single" w:sz="6" w:space="1" w:color="auto"/>
+        </w:pBdr>
+        <w:tabs>
+          <w:tab w:val="left" w:pos="0"/>
+          <w:tab w:val="center" w:pos="4680"/>
+          <w:tab w:val="right" w:pos="9360"/>
+        </w:tabs>
+      </w:pPr>
+    </w:p>
+    <w:p>
+      <w:pPr>
+        <w:pBdr>
+          <w:bottom w:val="single" w:sz="6" w:space="1" w:color="auto"/>
+        </w:pBdr>
+        <w:tabs>
+          <w:tab w:val="left" w:pos="0"/>
+          <w:tab w:val="center" w:pos="4680"/>
+          <w:tab w:val="right" w:pos="9360"/>
+        </w:tabs>
+      </w:pPr>
     </w:p>
     <w:sectPr>
       <w:pgSz w:w="12240" w:h="15840"/>
@@ -4347,6 +4879,56 @@
     </w:sectPr>
   </w:body>
 </w:document>
+</file>
+
+<file path=word/endnotes.xml><?xml version="1.0" encoding="utf-8"?>
+<w:endnotes xmlns:wpc="http://schemas.microsoft.com/office/word/2010/wordprocessingCanvas" xmlns:cx="http://schemas.microsoft.com/office/drawing/2014/chartex" xmlns:cx1="http://schemas.microsoft.com/office/drawing/2015/9/8/chartex" xmlns:cx2="http://schemas.microsoft.com/office/drawing/2015/10/21/chartex" xmlns:cx3="http://schemas.microsoft.com/office/drawing/2016/5/9/chartex" xmlns:cx4="http://schemas.microsoft.com/office/drawing/2016/5/10/chartex" xmlns:cx5="http://schemas.microsoft.com/office/drawing/2016/5/11/chartex" xmlns:cx6="http://schemas.microsoft.com/office/drawing/2016/5/12/chartex" xmlns:cx7="http://schemas.microsoft.com/office/drawing/2016/5/13/chartex" xmlns:cx8="http://schemas.microsoft.com/office/drawing/2016/5/14/chartex" xmlns:mc="http://schemas.openxmlformats.org/markup-compatibility/2006" xmlns:aink="http://schemas.microsoft.com/office/drawing/2016/ink" xmlns:am3d="http://schemas.microsoft.com/office/drawing/2017/model3d" xmlns:o="urn:schemas-microsoft-com:office:office" xmlns:oel="http://schemas.microsoft.com/office/2019/extlst" xmlns:r="http://schemas.openxmlformats.org/officeDocument/2006/relationships" xmlns:m="http://schemas.openxmlformats.org/officeDocument/2006/math" xmlns:v="urn:schemas-microsoft-com:vml" xmlns:wp14="http://schemas.microsoft.com/office/word/2010/wordprocessingDrawing" xmlns:wp="http://schemas.openxmlformats.org/drawingml/2006/wordprocessingDrawing" xmlns:w10="urn:schemas-microsoft-com:office:word" xmlns:w="http://schemas.openxmlformats.org/wordprocessingml/2006/main" xmlns:w14="http://schemas.microsoft.com/office/word/2010/wordml" xmlns:w15="http://schemas.microsoft.com/office/word/2012/wordml" xmlns:w16cex="http://schemas.microsoft.com/office/word/2018/wordml/cex" xmlns:w16cid="http://schemas.microsoft.com/office/word/2016/wordml/cid" xmlns:w16="http://schemas.microsoft.com/office/word/2018/wordml" xmlns:w16du="http://schemas.microsoft.com/office/word/2023/wordml/word16du" xmlns:w16sdtdh="http://schemas.microsoft.com/office/word/2020/wordml/sdtdatahash" xmlns:w16sdtfl="http://schemas.microsoft.com/office/word/2024/wordml/sdtformatlock" xmlns:w16se="http://schemas.microsoft.com/office/word/2015/wordml/symex" xmlns:wpg="http://schemas.microsoft.com/office/word/2010/wordprocessingGroup" xmlns:wpi="http://schemas.microsoft.com/office/word/2010/wordprocessingInk" xmlns:wne="http://schemas.microsoft.com/office/word/2006/wordml" xmlns:wps="http://schemas.microsoft.com/office/word/2010/wordprocessingShape" mc:Ignorable="w14 w15 w16se w16cid w16 w16cex w16sdtdh w16sdtfl w16du wp14">
+  <w:endnote w:type="separator" w:id="-1">
+    <w:p>
+      <w:pPr>
+        <w:spacing w:after="0" w:line="240" w:lineRule="auto"/>
+      </w:pPr>
+      <w:r>
+        <w:separator/>
+      </w:r>
+    </w:p>
+  </w:endnote>
+  <w:endnote w:type="continuationSeparator" w:id="0">
+    <w:p>
+      <w:pPr>
+        <w:spacing w:after="0" w:line="240" w:lineRule="auto"/>
+      </w:pPr>
+      <w:r>
+        <w:continuationSeparator/>
+      </w:r>
+    </w:p>
+  </w:endnote>
+</w:endnotes>
+</file>
+
+<file path=word/footnotes.xml><?xml version="1.0" encoding="utf-8"?>
+<w:footnotes xmlns:wpc="http://schemas.microsoft.com/office/word/2010/wordprocessingCanvas" xmlns:cx="http://schemas.microsoft.com/office/drawing/2014/chartex" xmlns:cx1="http://schemas.microsoft.com/office/drawing/2015/9/8/chartex" xmlns:cx2="http://schemas.microsoft.com/office/drawing/2015/10/21/chartex" xmlns:cx3="http://schemas.microsoft.com/office/drawing/2016/5/9/chartex" xmlns:cx4="http://schemas.microsoft.com/office/drawing/2016/5/10/chartex" xmlns:cx5="http://schemas.microsoft.com/office/drawing/2016/5/11/chartex" xmlns:cx6="http://schemas.microsoft.com/office/drawing/2016/5/12/chartex" xmlns:cx7="http://schemas.microsoft.com/office/drawing/2016/5/13/chartex" xmlns:cx8="http://schemas.microsoft.com/office/drawing/2016/5/14/chartex" xmlns:mc="http://schemas.openxmlformats.org/markup-compatibility/2006" xmlns:aink="http://schemas.microsoft.com/office/drawing/2016/ink" xmlns:am3d="http://schemas.microsoft.com/office/drawing/2017/model3d" xmlns:o="urn:schemas-microsoft-com:office:office" xmlns:oel="http://schemas.microsoft.com/office/2019/extlst" xmlns:r="http://schemas.openxmlformats.org/officeDocument/2006/relationships" xmlns:m="http://schemas.openxmlformats.org/officeDocument/2006/math" xmlns:v="urn:schemas-microsoft-com:vml" xmlns:wp14="http://schemas.microsoft.com/office/word/2010/wordprocessingDrawing" xmlns:wp="http://schemas.openxmlformats.org/drawingml/2006/wordprocessingDrawing" xmlns:w10="urn:schemas-microsoft-com:office:word" xmlns:w="http://schemas.openxmlformats.org/wordprocessingml/2006/main" xmlns:w14="http://schemas.microsoft.com/office/word/2010/wordml" xmlns:w15="http://schemas.microsoft.com/office/word/2012/wordml" xmlns:w16cex="http://schemas.microsoft.com/office/word/2018/wordml/cex" xmlns:w16cid="http://schemas.microsoft.com/office/word/2016/wordml/cid" xmlns:w16="http://schemas.microsoft.com/office/word/2018/wordml" xmlns:w16du="http://schemas.microsoft.com/office/word/2023/wordml/word16du" xmlns:w16sdtdh="http://schemas.microsoft.com/office/word/2020/wordml/sdtdatahash" xmlns:w16sdtfl="http://schemas.microsoft.com/office/word/2024/wordml/sdtformatlock" xmlns:w16se="http://schemas.microsoft.com/office/word/2015/wordml/symex" xmlns:wpg="http://schemas.microsoft.com/office/word/2010/wordprocessingGroup" xmlns:wpi="http://schemas.microsoft.com/office/word/2010/wordprocessingInk" xmlns:wne="http://schemas.microsoft.com/office/word/2006/wordml" xmlns:wps="http://schemas.microsoft.com/office/word/2010/wordprocessingShape" mc:Ignorable="w14 w15 w16se w16cid w16 w16cex w16sdtdh w16sdtfl w16du wp14">
+  <w:footnote w:type="separator" w:id="-1">
+    <w:p>
+      <w:pPr>
+        <w:spacing w:after="0" w:line="240" w:lineRule="auto"/>
+      </w:pPr>
+      <w:r>
+        <w:separator/>
+      </w:r>
+    </w:p>
+  </w:footnote>
+  <w:footnote w:type="continuationSeparator" w:id="0">
+    <w:p>
+      <w:pPr>
+        <w:spacing w:after="0" w:line="240" w:lineRule="auto"/>
+      </w:pPr>
+      <w:r>
+        <w:continuationSeparator/>
+      </w:r>
+    </w:p>
+  </w:footnote>
+</w:footnotes>
 </file>
 
 <file path=word/numbering.xml><?xml version="1.0" encoding="utf-8"?>
@@ -5495,6 +6077,50 @@
       </w:tblBorders>
     </w:tblPr>
   </w:style>
+  <w:style w:type="paragraph" w:styleId="Header">
+    <w:name w:val="header"/>
+    <w:basedOn w:val="Normal"/>
+    <w:link w:val="HeaderChar"/>
+    <w:uiPriority w:val="99"/>
+    <w:unhideWhenUsed/>
+    <w:rsid w:val="00776A62"/>
+    <w:pPr>
+      <w:tabs>
+        <w:tab w:val="center" w:pos="4680"/>
+        <w:tab w:val="right" w:pos="9360"/>
+      </w:tabs>
+      <w:spacing w:after="0" w:line="240" w:lineRule="auto"/>
+    </w:pPr>
+  </w:style>
+  <w:style w:type="character" w:customStyle="1" w:styleId="HeaderChar">
+    <w:name w:val="Header Char"/>
+    <w:basedOn w:val="DefaultParagraphFont"/>
+    <w:link w:val="Header"/>
+    <w:uiPriority w:val="99"/>
+    <w:rsid w:val="00776A62"/>
+  </w:style>
+  <w:style w:type="paragraph" w:styleId="Footer">
+    <w:name w:val="footer"/>
+    <w:basedOn w:val="Normal"/>
+    <w:link w:val="FooterChar"/>
+    <w:uiPriority w:val="99"/>
+    <w:unhideWhenUsed/>
+    <w:rsid w:val="00776A62"/>
+    <w:pPr>
+      <w:tabs>
+        <w:tab w:val="center" w:pos="4680"/>
+        <w:tab w:val="right" w:pos="9360"/>
+      </w:tabs>
+      <w:spacing w:after="0" w:line="240" w:lineRule="auto"/>
+    </w:pPr>
+  </w:style>
+  <w:style w:type="character" w:customStyle="1" w:styleId="FooterChar">
+    <w:name w:val="Footer Char"/>
+    <w:basedOn w:val="DefaultParagraphFont"/>
+    <w:link w:val="Footer"/>
+    <w:uiPriority w:val="99"/>
+    <w:rsid w:val="00776A62"/>
+  </w:style>
 </w:styles>
 </file>
 

</xml_diff>